<commit_message>
- more text on meeting with jonas
</commit_message>
<xml_diff>
--- a/resources/documentation/Innovationsprojekt Amrein Furrer.docx
+++ b/resources/documentation/Innovationsprojekt Amrein Furrer.docx
@@ -44,32 +44,16 @@
     </w:p>
     <w:p>
       <w:r>
-        <w:t xml:space="preserve">Marco hat die Daten von covid19.admin.ch </w:t>
-      </w:r>
-      <w:proofErr w:type="gramStart"/>
-      <w:r>
-        <w:t>heruntergeladen</w:t>
-      </w:r>
-      <w:r>
-        <w:t>[</w:t>
-      </w:r>
-      <w:proofErr w:type="gramEnd"/>
-      <w:r>
-        <w:t>Todo:Jonas]</w:t>
+        <w:t>Marco hat die Daten von covid19.admin.ch heruntergeladen</w:t>
+      </w:r>
+      <w:r>
+        <w:t>[Todo:Jonas]</w:t>
       </w:r>
       <w:r>
         <w:t>. Dort sind auch die Features beschrieben</w:t>
       </w:r>
       <w:r>
-        <w:t xml:space="preserve"> [</w:t>
-      </w:r>
-      <w:proofErr w:type="gramStart"/>
-      <w:r>
-        <w:t>Todo:Jonas</w:t>
-      </w:r>
-      <w:proofErr w:type="gramEnd"/>
-      <w:r>
-        <w:t>]</w:t>
+        <w:t xml:space="preserve"> [Todo:Jonas]</w:t>
       </w:r>
       <w:r>
         <w:t>.</w:t>
@@ -325,10 +309,7 @@
                                 <w:jc w:val="center"/>
                               </w:pPr>
                               <w:r>
-                                <w:t xml:space="preserve">Polynomiale </w:t>
-                              </w:r>
-                              <w:r>
-                                <w:t>Regression</w:t>
+                                <w:t>Polynomiale Regression</w:t>
                               </w:r>
                             </w:p>
                           </w:txbxContent>
@@ -683,10 +664,7 @@
                           <w:jc w:val="center"/>
                         </w:pPr>
                         <w:r>
-                          <w:t xml:space="preserve">Polynomiale </w:t>
-                        </w:r>
-                        <w:r>
-                          <w:t>Regression</w:t>
+                          <w:t>Polynomiale Regression</w:t>
                         </w:r>
                       </w:p>
                     </w:txbxContent>
@@ -766,18 +744,6 @@
     <w:p/>
     <w:p/>
     <w:p>
-      <w:r>
-        <w:t>Datenaufbereitung gemeinsam</w:t>
-      </w:r>
-    </w:p>
-    <w:p/>
-    <w:p>
-      <w:r>
-        <w:t>Gegenseitiges Review und austesten, verbessern</w:t>
-      </w:r>
-    </w:p>
-    <w:p/>
-    <w:p>
       <w:pPr>
         <w:pStyle w:val="berschrift1"/>
       </w:pPr>
@@ -802,28 +768,7 @@
         <w:t xml:space="preserve">] entschieden. Durch das gemeinsame Repository waren Änderungen transparent sichtbar. </w:t>
       </w:r>
       <w:r>
-        <w:t xml:space="preserve">Wir führten gegenseitig Reviews durch und konnten dadurch den Code verbessern. Lediglich Änderungen in </w:t>
-      </w:r>
-      <w:r>
-        <w:t>Jupyter Notebook im Git sind nicht sehr gut nachvollziehbar</w:t>
-      </w:r>
-      <w:r>
-        <w:t xml:space="preserve">, da </w:t>
-      </w:r>
-      <w:r>
-        <w:t xml:space="preserve">nicht nur der Phyton Code eingecheckt </w:t>
-      </w:r>
-      <w:r>
-        <w:t xml:space="preserve">wird, </w:t>
-      </w:r>
-      <w:r>
-        <w:t>sondern auch die zuletzt ausgeführten Daten</w:t>
-      </w:r>
-      <w:r>
-        <w:t xml:space="preserve"> und Resultate</w:t>
-      </w:r>
-      <w:r>
-        <w:t>.</w:t>
+        <w:t>Wir führten gegenseitig Reviews durch und konnten dadurch den Code verbessern. Lediglich Änderungen in Jupyter Notebook im Git sind nicht sehr gut nachvollziehbar, da nicht nur der Phyton Code eingecheckt wird, sondern auch die zuletzt ausgeführten Daten und Resultate.</w:t>
       </w:r>
     </w:p>
     <w:p>
@@ -837,11 +782,7 @@
         <w:t xml:space="preserve">] die Scripts aufzubauen. </w:t>
       </w:r>
       <w:r>
-        <w:t xml:space="preserve">Dies war aber nicht sehr </w:t>
-      </w:r>
-      <w:r>
-        <w:lastRenderedPageBreak/>
-        <w:t>erfolgsversprechend. Weitere Tests mit Anakonda und Entwicklung im Browser brachten auch keine weiteren Verbesserungen.</w:t>
+        <w:t>Dies war aber nicht sehr erfolgsversprechend. Weitere Tests mit Anakonda und Entwicklung im Browser brachten auch keine weiteren Verbesserungen.</w:t>
       </w:r>
     </w:p>
     <w:p>
@@ -860,6 +801,7 @@
         <w:pStyle w:val="berschrift1"/>
       </w:pPr>
       <w:r>
+        <w:lastRenderedPageBreak/>
         <w:t>Einführung in Machine Learing und Deep Learning</w:t>
       </w:r>
     </w:p>
@@ -883,7 +825,11 @@
         <w:t>Hypothese</w:t>
       </w:r>
     </w:p>
-    <w:p/>
+    <w:p>
+      <w:r>
+        <w:t>Modelle miteinander vergleichen indem die gleichen Testdaten allen Modellen gegeben werden und die Resultate mit der Wirklichkeit verglichen werden. Als Testdaten werden die Monate November und Dezember 2021 genommen.</w:t>
+      </w:r>
+    </w:p>
     <w:p/>
     <w:p>
       <w:pPr>
@@ -895,7 +841,21 @@
     </w:p>
     <w:p>
       <w:r>
-        <w:t>- Daten in Zeitstrahl</w:t>
+        <w:t xml:space="preserve">- </w:t>
+      </w:r>
+      <w:r>
+        <w:t xml:space="preserve">Keine Geschäftsdaten wegen </w:t>
+      </w:r>
+      <w:r>
+        <w:t>Datenschutz</w:t>
+      </w:r>
+    </w:p>
+    <w:p>
+      <w:r>
+        <w:t xml:space="preserve">- </w:t>
+      </w:r>
+      <w:r>
+        <w:t>Daten in Zeitstrahl</w:t>
       </w:r>
       <w:r>
         <w:t>, time Series</w:t>
@@ -903,10 +863,20 @@
     </w:p>
     <w:p>
       <w:r>
-        <w:t xml:space="preserve">- Visualisierung der Daten </w:t>
-      </w:r>
-    </w:p>
-    <w:p/>
+        <w:t xml:space="preserve">- Datenaufbereitung, aufwändig, </w:t>
+      </w:r>
+    </w:p>
+    <w:p>
+      <w:r>
+        <w:t xml:space="preserve">- Dependency Management und Laufzeitumgebung aufwändig. </w:t>
+      </w:r>
+      <w:r>
+        <w:t>Dependendcy Manager analog Java Maven o</w:t>
+      </w:r>
+      <w:r>
+        <w:t>der Javascript NPM fehlt</w:t>
+      </w:r>
+    </w:p>
     <w:p/>
     <w:p>
       <w:pPr>
@@ -914,6 +884,19 @@
       </w:pPr>
       <w:r>
         <w:t>Erkenntnisse</w:t>
+      </w:r>
+    </w:p>
+    <w:p>
+      <w:r>
+        <w:t>80% der Zeit für Preprocessing, 20% für Modelle</w:t>
+      </w:r>
+      <w:r>
+        <w:t xml:space="preserve"> erstellen und lernen</w:t>
+      </w:r>
+    </w:p>
+    <w:p>
+      <w:r>
+        <w:t>Gute Daten sind das A und O für das Erstellen performanter Modelle</w:t>
       </w:r>
     </w:p>
     <w:p/>
@@ -1121,14 +1104,27 @@
     <w:r>
       <w:t>/</w:t>
     </w:r>
-    <w:fldSimple w:instr=" NUMPAGES   \* MERGEFORMAT ">
-      <w:r>
-        <w:rPr>
-          <w:noProof/>
-        </w:rPr>
-        <w:t>3</w:t>
-      </w:r>
-    </w:fldSimple>
+    <w:r>
+      <w:fldChar w:fldCharType="begin"/>
+    </w:r>
+    <w:r>
+      <w:instrText xml:space="preserve"> NUMPAGES   \* MERGEFORMAT </w:instrText>
+    </w:r>
+    <w:r>
+      <w:fldChar w:fldCharType="separate"/>
+    </w:r>
+    <w:r>
+      <w:rPr>
+        <w:noProof/>
+      </w:rPr>
+      <w:t>3</w:t>
+    </w:r>
+    <w:r>
+      <w:rPr>
+        <w:noProof/>
+      </w:rPr>
+      <w:fldChar w:fldCharType="end"/>
+    </w:r>
   </w:p>
 </w:ftr>
 </file>

</xml_diff>

<commit_message>
doku angepasst, 2 todos
</commit_message>
<xml_diff>
--- a/resources/documentation/Innovationsprojekt Amrein Furrer.docx
+++ b/resources/documentation/Innovationsprojekt Amrein Furrer.docx
@@ -31,7 +31,15 @@
     </w:p>
     <w:p>
       <w:r>
-        <w:t>Ziel ist es mit Machine Learning (ML) und Deep Learning (DL) eine Vorhersage über die zukünftigen Covid Fallzahlen vorherzusagen.</w:t>
+        <w:t xml:space="preserve">Ziel ist es mit </w:t>
+      </w:r>
+      <w:proofErr w:type="spellStart"/>
+      <w:r>
+        <w:t>Machine</w:t>
+      </w:r>
+      <w:proofErr w:type="spellEnd"/>
+      <w:r>
+        <w:t xml:space="preserve"> Learning (ML) und Deep Learning (DL) eine Vorhersage über die zukünftigen Covid Fallzahlen vorherzusagen.</w:t>
       </w:r>
     </w:p>
     <w:p>
@@ -44,22 +52,53 @@
     </w:p>
     <w:p>
       <w:r>
-        <w:t>Marco hat die Daten von covid19.admin.ch heruntergeladen</w:t>
-      </w:r>
-      <w:r>
-        <w:t>[Todo:Jonas]</w:t>
+        <w:t xml:space="preserve">Marco hat die Daten von covid19.admin.ch </w:t>
+      </w:r>
+      <w:proofErr w:type="gramStart"/>
+      <w:r>
+        <w:t>heruntergeladen</w:t>
+      </w:r>
+      <w:r>
+        <w:t>[</w:t>
+      </w:r>
+      <w:proofErr w:type="spellStart"/>
+      <w:proofErr w:type="gramEnd"/>
+      <w:r>
+        <w:t>Todo:Jonas</w:t>
+      </w:r>
+      <w:proofErr w:type="spellEnd"/>
+      <w:r>
+        <w:t>]</w:t>
       </w:r>
       <w:r>
         <w:t>. Dort sind auch die Features beschrieben</w:t>
       </w:r>
       <w:r>
-        <w:t xml:space="preserve"> [Todo:Jonas]</w:t>
+        <w:t xml:space="preserve"> [</w:t>
+      </w:r>
+      <w:proofErr w:type="spellStart"/>
+      <w:proofErr w:type="gramStart"/>
+      <w:r>
+        <w:t>Todo:Jonas</w:t>
+      </w:r>
+      <w:proofErr w:type="spellEnd"/>
+      <w:proofErr w:type="gramEnd"/>
+      <w:r>
+        <w:t>]</w:t>
       </w:r>
       <w:r>
         <w:t>.</w:t>
       </w:r>
       <w:r>
-        <w:t xml:space="preserve"> Im ersten Schritt wurden die Features von den jeweiligen CSV Dateien ausgewählt und in einer CSV Datei all_data.csv zusammengeführt. Jonas hat dann im Preprocessing die Datentypen bereinigt, Werte bereinigt, aufgefüllt und die Datasets erstellt.</w:t>
+        <w:t xml:space="preserve"> Im ersten Schritt wurden die Features von den jeweiligen CSV Dateien ausgewählt und in einer CSV Datei all_data.csv zusammengeführt. Jonas hat dann im </w:t>
+      </w:r>
+      <w:proofErr w:type="spellStart"/>
+      <w:r>
+        <w:t>Preprocessing</w:t>
+      </w:r>
+      <w:proofErr w:type="spellEnd"/>
+      <w:r>
+        <w:t xml:space="preserve"> die Datentypen bereinigt, Werte bereinigt, aufgefüllt und die Datasets erstellt.</w:t>
       </w:r>
     </w:p>
     <w:p>
@@ -67,10 +106,26 @@
         <w:t xml:space="preserve">Diese Datasets wurden dann </w:t>
       </w:r>
       <w:r>
-        <w:t>in den Modellen verwendet</w:t>
-      </w:r>
-      <w:r>
-        <w:t>von der Polynomialen Regression durch Marco, CNN und LSTM Model durch Jonas für das Training, Test und Verify verwendet.</w:t>
+        <w:t xml:space="preserve">in den Modellen </w:t>
+      </w:r>
+      <w:proofErr w:type="spellStart"/>
+      <w:r>
+        <w:t>verwendet</w:t>
+      </w:r>
+      <w:r>
+        <w:t>von</w:t>
+      </w:r>
+      <w:proofErr w:type="spellEnd"/>
+      <w:r>
+        <w:t xml:space="preserve"> der Polynomialen Regression durch Marco, CNN und LSTM Model durch Jonas für das Training, Test und </w:t>
+      </w:r>
+      <w:proofErr w:type="spellStart"/>
+      <w:r>
+        <w:t>Verify</w:t>
+      </w:r>
+      <w:proofErr w:type="spellEnd"/>
+      <w:r>
+        <w:t xml:space="preserve"> verwendet.</w:t>
       </w:r>
     </w:p>
     <w:p>
@@ -255,9 +310,11 @@
                               <w:pPr>
                                 <w:jc w:val="center"/>
                               </w:pPr>
+                              <w:proofErr w:type="spellStart"/>
                               <w:r>
                                 <w:t>Preprocessing</w:t>
                               </w:r>
+                              <w:proofErr w:type="spellEnd"/>
                             </w:p>
                           </w:txbxContent>
                         </wps:txbx>
@@ -645,9 +702,11 @@
                         <w:pPr>
                           <w:jc w:val="center"/>
                         </w:pPr>
+                        <w:proofErr w:type="spellStart"/>
                         <w:r>
                           <w:t>Preprocessing</w:t>
                         </w:r>
+                        <w:proofErr w:type="spellEnd"/>
                       </w:p>
                     </w:txbxContent>
                   </v:textbox>
@@ -740,241 +799,644 @@
         <w:tab/>
       </w:r>
     </w:p>
+    <w:p>
+      <w:pPr>
+        <w:pStyle w:val="berschrift1"/>
+      </w:pPr>
+      <w:r>
+        <w:t>Methodik</w:t>
+      </w:r>
+    </w:p>
+    <w:p>
+      <w:r>
+        <w:t xml:space="preserve">Als </w:t>
+      </w:r>
+      <w:proofErr w:type="spellStart"/>
+      <w:r>
+        <w:t>Collaboration</w:t>
+      </w:r>
+      <w:proofErr w:type="spellEnd"/>
+      <w:r>
+        <w:t xml:space="preserve"> </w:t>
+      </w:r>
+      <w:r>
+        <w:t xml:space="preserve">Plattform für den Source Code haben wir uns für </w:t>
+      </w:r>
+      <w:proofErr w:type="spellStart"/>
+      <w:r>
+        <w:t>Git</w:t>
+      </w:r>
+      <w:proofErr w:type="spellEnd"/>
+      <w:r>
+        <w:t xml:space="preserve"> Hub [</w:t>
+      </w:r>
+      <w:r>
+        <w:t>https://github.com/maggi71/ml-corona</w:t>
+      </w:r>
+      <w:r>
+        <w:t xml:space="preserve">] entschieden. Durch das gemeinsame Repository waren Änderungen transparent sichtbar. </w:t>
+      </w:r>
+      <w:r>
+        <w:t xml:space="preserve">Wir führten gegenseitig Reviews durch und konnten dadurch den Code verbessern. Lediglich Änderungen in </w:t>
+      </w:r>
+      <w:proofErr w:type="spellStart"/>
+      <w:r>
+        <w:t>Jupyter</w:t>
+      </w:r>
+      <w:proofErr w:type="spellEnd"/>
+      <w:r>
+        <w:t xml:space="preserve"> Notebook im </w:t>
+      </w:r>
+      <w:proofErr w:type="spellStart"/>
+      <w:r>
+        <w:t>Git</w:t>
+      </w:r>
+      <w:proofErr w:type="spellEnd"/>
+      <w:r>
+        <w:t xml:space="preserve"> sind nicht sehr gut nachvollziehbar, da nicht nur der </w:t>
+      </w:r>
+      <w:proofErr w:type="spellStart"/>
+      <w:r>
+        <w:t>Phyton</w:t>
+      </w:r>
+      <w:proofErr w:type="spellEnd"/>
+      <w:r>
+        <w:t xml:space="preserve"> Code eingecheckt wird, sondern auch die zuletzt ausgeführten Daten und Resultate</w:t>
+      </w:r>
+      <w:r>
+        <w:t>, was zu vielen Differenzen führt.</w:t>
+      </w:r>
+    </w:p>
+    <w:p>
+      <w:r>
+        <w:t xml:space="preserve">Als Entwicklungsumgebung versuchten wir zuerst mit Google </w:t>
+      </w:r>
+      <w:proofErr w:type="spellStart"/>
+      <w:r>
+        <w:t>Colab</w:t>
+      </w:r>
+      <w:proofErr w:type="spellEnd"/>
+      <w:r>
+        <w:t xml:space="preserve"> [</w:t>
+      </w:r>
+      <w:r>
+        <w:t>https://colab.research.google.com/</w:t>
+      </w:r>
+      <w:r>
+        <w:t xml:space="preserve">] die Scripts aufzubauen. </w:t>
+      </w:r>
+      <w:r>
+        <w:t>Dies war aber nicht sehr erfolgsversprechend. Weitere Tests mit Anakonda und Entwicklung im Browser brachten auch keine weiteren Verbesserungen.</w:t>
+      </w:r>
+    </w:p>
+    <w:p>
+      <w:r>
+        <w:t>Schlussendlich entschieden wir uns als Entwicklungsumgebung für Microsoft Visual Studio Code, da diese Entwicklungsumgebung viele nützliche Features wie Autovervollstä</w:t>
+      </w:r>
+      <w:r>
+        <w:t xml:space="preserve">ndigung und </w:t>
+      </w:r>
+      <w:proofErr w:type="spellStart"/>
+      <w:r>
+        <w:t>Refactoring</w:t>
+      </w:r>
+      <w:proofErr w:type="spellEnd"/>
+      <w:r>
+        <w:t xml:space="preserve"> integriert. Als Laufzeitumgebung wurde </w:t>
+      </w:r>
+      <w:proofErr w:type="spellStart"/>
+      <w:r>
+        <w:t>Anaconda</w:t>
+      </w:r>
+      <w:proofErr w:type="spellEnd"/>
+      <w:r>
+        <w:t xml:space="preserve"> verwendet als Remote Server in Visual Studio Code.</w:t>
+      </w:r>
+      <w:r>
+        <w:t xml:space="preserve"> Visual Studio Code ist sehr flexibel und einfach einzusetzen. </w:t>
+      </w:r>
+    </w:p>
+    <w:p>
+      <w:pPr>
+        <w:pStyle w:val="berschrift1"/>
+      </w:pPr>
+      <w:r>
+        <w:t xml:space="preserve">Einführung in </w:t>
+      </w:r>
+      <w:proofErr w:type="spellStart"/>
+      <w:r>
+        <w:t>Machine</w:t>
+      </w:r>
+      <w:proofErr w:type="spellEnd"/>
+      <w:r>
+        <w:t xml:space="preserve"> </w:t>
+      </w:r>
+      <w:proofErr w:type="spellStart"/>
+      <w:r>
+        <w:t>Learing</w:t>
+      </w:r>
+      <w:proofErr w:type="spellEnd"/>
+      <w:r>
+        <w:t xml:space="preserve"> und Deep Learning</w:t>
+      </w:r>
+    </w:p>
+    <w:p>
+      <w:proofErr w:type="spellStart"/>
+      <w:r>
+        <w:t>Machine</w:t>
+      </w:r>
+      <w:proofErr w:type="spellEnd"/>
+      <w:r>
+        <w:t xml:space="preserve"> Learning wird bei </w:t>
+      </w:r>
+      <w:proofErr w:type="spellStart"/>
+      <w:r>
+        <w:t>strucktuierten</w:t>
+      </w:r>
+      <w:proofErr w:type="spellEnd"/>
+      <w:r>
+        <w:t xml:space="preserve"> Daten verwendet.</w:t>
+      </w:r>
+    </w:p>
+    <w:p/>
+    <w:p>
+      <w:r>
+        <w:lastRenderedPageBreak/>
+        <w:t xml:space="preserve">Deep Learning wird bei </w:t>
+      </w:r>
+      <w:proofErr w:type="spellStart"/>
+      <w:r>
+        <w:t>unstrucktuierten</w:t>
+      </w:r>
+      <w:proofErr w:type="spellEnd"/>
+      <w:r>
+        <w:t xml:space="preserve"> Daten verwendet.</w:t>
+      </w:r>
+    </w:p>
+    <w:p>
+      <w:pPr>
+        <w:pStyle w:val="berschrift1"/>
+      </w:pPr>
+      <w:r>
+        <w:t>Hypothese</w:t>
+      </w:r>
+    </w:p>
+    <w:p>
+      <w:r>
+        <w:t>Wir vergleichen die M</w:t>
+      </w:r>
+      <w:r>
+        <w:t xml:space="preserve">odelle miteinander indem </w:t>
+      </w:r>
+      <w:r>
+        <w:t xml:space="preserve">wir allen Modellen die gleichen Testdaten zur Verfügung stellen und die Resultate vergleichen. Als Testdaten nehmen wir die letzten 30% der gesamten Daten. Wir gehen davon </w:t>
+      </w:r>
+      <w:proofErr w:type="gramStart"/>
+      <w:r>
+        <w:t>aus</w:t>
+      </w:r>
+      <w:proofErr w:type="gramEnd"/>
+      <w:r>
+        <w:t xml:space="preserve"> dass die lineare </w:t>
+      </w:r>
+      <w:proofErr w:type="spellStart"/>
+      <w:r>
+        <w:t>polynomale</w:t>
+      </w:r>
+      <w:proofErr w:type="spellEnd"/>
+      <w:r>
+        <w:t xml:space="preserve"> Regression schlechter ist als die Neuronalen Netzwerke.</w:t>
+      </w:r>
+    </w:p>
+    <w:p>
+      <w:pPr>
+        <w:pStyle w:val="berschrift1"/>
+      </w:pPr>
+      <w:r>
+        <w:t>Herausforderung</w:t>
+      </w:r>
+    </w:p>
+    <w:p>
+      <w:r>
+        <w:t xml:space="preserve">Die erste Herausforderung war sicher mal Daten zu finden. Wir wollten eigentlich Kundendaten von </w:t>
+      </w:r>
+      <w:proofErr w:type="gramStart"/>
+      <w:r>
+        <w:t>CSS Kunden</w:t>
+      </w:r>
+      <w:proofErr w:type="gramEnd"/>
+      <w:r>
+        <w:t xml:space="preserve"> klassifizieren. Es zeigte sich </w:t>
+      </w:r>
+      <w:proofErr w:type="gramStart"/>
+      <w:r>
+        <w:t>aber</w:t>
+      </w:r>
+      <w:proofErr w:type="gramEnd"/>
+      <w:r>
+        <w:t xml:space="preserve"> dass die Datenschutz und Sicherheitshürden zu gross und zu aufwändig sind. </w:t>
+      </w:r>
+    </w:p>
+    <w:p>
+      <w:r>
+        <w:t>Aus diesem Grund entschieden wir uns für öffentliche Daten und luden die Covid 19 Daten vom Bund herunter.</w:t>
+      </w:r>
+    </w:p>
+    <w:p>
+      <w:r>
+        <w:t>Die Datenaufbereitung gestaltete sich als aufwändiger als geplant</w:t>
+      </w:r>
+      <w:r>
+        <w:t>, bz</w:t>
+      </w:r>
+      <w:r>
+        <w:t xml:space="preserve">w. uns wurden durch die erhöhten Aufwände klar wie wichtig gute Daten sind. </w:t>
+      </w:r>
+    </w:p>
+    <w:p>
+      <w:r>
+        <w:t xml:space="preserve">Das </w:t>
+      </w:r>
+      <w:proofErr w:type="spellStart"/>
+      <w:r>
+        <w:t>De</w:t>
+      </w:r>
+      <w:r>
+        <w:t>pendency</w:t>
+      </w:r>
+      <w:proofErr w:type="spellEnd"/>
+      <w:r>
+        <w:t xml:space="preserve"> Management und </w:t>
+      </w:r>
+      <w:r>
+        <w:t xml:space="preserve">die </w:t>
+      </w:r>
+      <w:r>
+        <w:t xml:space="preserve">Laufzeitumgebung </w:t>
+      </w:r>
+      <w:r>
+        <w:t xml:space="preserve">in den Gripp zu bekommen war </w:t>
+      </w:r>
+      <w:r>
+        <w:t xml:space="preserve">aufwändig. </w:t>
+      </w:r>
+      <w:r>
+        <w:t xml:space="preserve">Ein transparentes </w:t>
+      </w:r>
+      <w:proofErr w:type="spellStart"/>
+      <w:r>
+        <w:t>Dependency</w:t>
+      </w:r>
+      <w:proofErr w:type="spellEnd"/>
+      <w:r>
+        <w:t xml:space="preserve"> Manage</w:t>
+      </w:r>
+      <w:r>
+        <w:t>ment</w:t>
+      </w:r>
+      <w:r>
+        <w:t xml:space="preserve"> analog Java Maven o</w:t>
+      </w:r>
+      <w:r>
+        <w:t xml:space="preserve">der </w:t>
+      </w:r>
+      <w:proofErr w:type="spellStart"/>
+      <w:r>
+        <w:t>Javascript</w:t>
+      </w:r>
+      <w:proofErr w:type="spellEnd"/>
+      <w:r>
+        <w:t xml:space="preserve"> NPM fehlt</w:t>
+      </w:r>
+      <w:r>
+        <w:t xml:space="preserve">. Auch die Laufzeitumgebung ist nicht konfigurativ </w:t>
+      </w:r>
+      <w:proofErr w:type="gramStart"/>
+      <w:r>
+        <w:t>definiert</w:t>
+      </w:r>
+      <w:proofErr w:type="gramEnd"/>
+      <w:r>
+        <w:t xml:space="preserve"> sondern kann individuell ausgewählt werden was zu zusätzlichem Abstimmungsaufwand führte.</w:t>
+      </w:r>
+    </w:p>
+    <w:p>
+      <w:pPr>
+        <w:pStyle w:val="berschrift1"/>
+      </w:pPr>
+      <w:r>
+        <w:t>Erkenntnisse</w:t>
+      </w:r>
+    </w:p>
+    <w:p>
+      <w:r>
+        <w:t xml:space="preserve">Der Aufwand für das </w:t>
+      </w:r>
+      <w:proofErr w:type="spellStart"/>
+      <w:r>
+        <w:t>Preprocessing</w:t>
+      </w:r>
+      <w:proofErr w:type="spellEnd"/>
+      <w:r>
+        <w:t xml:space="preserve"> ist um einiges höher als angedacht. </w:t>
+      </w:r>
+      <w:r>
+        <w:t>80% der Zeit</w:t>
+      </w:r>
+      <w:r>
+        <w:t xml:space="preserve"> verwendeten wir </w:t>
+      </w:r>
+      <w:r>
+        <w:t>für</w:t>
+      </w:r>
+      <w:r>
+        <w:t xml:space="preserve"> das</w:t>
+      </w:r>
+      <w:r>
+        <w:t xml:space="preserve"> </w:t>
+      </w:r>
+      <w:proofErr w:type="spellStart"/>
+      <w:r>
+        <w:t>Preprocessing</w:t>
+      </w:r>
+      <w:proofErr w:type="spellEnd"/>
+      <w:r>
+        <w:t>, 20% für</w:t>
+      </w:r>
+      <w:r>
+        <w:t xml:space="preserve"> das Erstellen der </w:t>
+      </w:r>
+      <w:r>
+        <w:t>Modelle</w:t>
+      </w:r>
+      <w:r>
+        <w:t xml:space="preserve"> und das Lernen und optimieren.</w:t>
+      </w:r>
+    </w:p>
+    <w:p>
+      <w:r>
+        <w:t>Gute Daten sind das A und O</w:t>
+      </w:r>
+      <w:r>
+        <w:t xml:space="preserve"> </w:t>
+      </w:r>
+      <w:r>
+        <w:t>für das Erstellen performanter Modelle</w:t>
+      </w:r>
+      <w:r>
+        <w:t xml:space="preserve">. Die Aufwände Daten zu bereinigen haben wir unterschätzt. Zudem merkten wir </w:t>
+      </w:r>
+      <w:proofErr w:type="spellStart"/>
+      <w:r>
+        <w:t>dass</w:t>
+      </w:r>
+      <w:proofErr w:type="spellEnd"/>
+      <w:r>
+        <w:t xml:space="preserve"> </w:t>
+      </w:r>
+      <w:r>
+        <w:t>eine dauernde Absprache</w:t>
+      </w:r>
+      <w:r>
+        <w:t xml:space="preserve"> notwendig </w:t>
+      </w:r>
+      <w:proofErr w:type="gramStart"/>
+      <w:r>
+        <w:t xml:space="preserve">ist, </w:t>
+      </w:r>
+      <w:r>
+        <w:t xml:space="preserve"> </w:t>
+      </w:r>
+      <w:r>
+        <w:t>damit</w:t>
+      </w:r>
+      <w:proofErr w:type="gramEnd"/>
+      <w:r>
+        <w:t xml:space="preserve"> Beide die Daten gleich verstehen bzw. gleich interpretieren.</w:t>
+      </w:r>
+    </w:p>
+    <w:p>
+      <w:proofErr w:type="spellStart"/>
+      <w:proofErr w:type="gramStart"/>
+      <w:r>
+        <w:t>TODO:Erkenntnisse</w:t>
+      </w:r>
+      <w:proofErr w:type="spellEnd"/>
+      <w:proofErr w:type="gramEnd"/>
+      <w:r>
+        <w:t xml:space="preserve"> über den Vergleich der Modelle</w:t>
+      </w:r>
+    </w:p>
+    <w:p>
+      <w:r>
+        <w:t xml:space="preserve">TODO: Erkenntnisse über das </w:t>
+      </w:r>
+      <w:proofErr w:type="spellStart"/>
+      <w:r>
+        <w:t>erstellen</w:t>
+      </w:r>
+      <w:proofErr w:type="spellEnd"/>
+      <w:r>
+        <w:t xml:space="preserve"> der Modelle</w:t>
+      </w:r>
+    </w:p>
+    <w:p>
+      <w:r>
+        <w:t xml:space="preserve">Das Splitten der Times Series Daten gestaltete sich nach dem lesen des Beitrages von Keita </w:t>
+      </w:r>
+      <w:proofErr w:type="spellStart"/>
+      <w:r>
+        <w:t>Miyaki</w:t>
+      </w:r>
+      <w:proofErr w:type="spellEnd"/>
+      <w:r>
+        <w:t xml:space="preserve"> [</w:t>
+      </w:r>
+      <w:r>
+        <w:t>https://medium.com/keita-starts-data-science/time-series-split-with-scikit-learn-74f5be38489e</w:t>
+      </w:r>
+      <w:r>
+        <w:t>] einfacher und klarer.</w:t>
+      </w:r>
+    </w:p>
+    <w:p>
+      <w:pPr>
+        <w:pStyle w:val="berschrift1"/>
+      </w:pPr>
+      <w:r>
+        <w:t>Persönliche Erfahrungen</w:t>
+      </w:r>
+    </w:p>
+    <w:p>
+      <w:r>
+        <w:t xml:space="preserve">Ein gutes Verständnis der Daten ist sehr wichtig. Die Bedeutung muss klar sein. Die Daten gemeinsam aufzubereiten und </w:t>
+      </w:r>
+      <w:r>
+        <w:t>zur Verfügung stellen nahm mehr Zeit in Anspruch als geplant. Dank einer guten Beschreibung seitens Bund [</w:t>
+      </w:r>
+      <w:r>
+        <w:t>https://www.covid19.admin.ch/api/data/documentation</w:t>
+      </w:r>
+      <w:r>
+        <w:t>] war es uns beiden möglich die Daten zu verstehen.</w:t>
+      </w:r>
+    </w:p>
+    <w:p>
+      <w:pPr>
+        <w:pStyle w:val="berschrift1"/>
+      </w:pPr>
+      <w:r>
+        <w:t>Empfehlung seitens Bund</w:t>
+      </w:r>
+    </w:p>
+    <w:p>
+      <w:pPr>
+        <w:pBdr>
+          <w:bottom w:val="single" w:sz="6" w:space="1" w:color="auto"/>
+        </w:pBdr>
+      </w:pPr>
+      <w:r>
+        <w:t>Öffentliches ML oder DL Modell für jeden einsehbar und nachvollziehbar für Versierte. Modell kann auch jeder bei sich zu Hause ausführen.</w:t>
+      </w:r>
+      <w:r>
+        <w:t xml:space="preserve"> </w:t>
+      </w:r>
+      <w:r>
+        <w:t xml:space="preserve">Das führt zu einer höheren Transparenz gegenüber der </w:t>
+      </w:r>
+      <w:r>
+        <w:lastRenderedPageBreak/>
+        <w:t>Bevölkerung. Durch den Aufbau einer Community könnte das Modell kontinuierlich verbessert werden.</w:t>
+      </w:r>
+    </w:p>
     <w:p/>
     <w:p/>
     <w:p/>
-    <w:p>
-      <w:pPr>
-        <w:pStyle w:val="berschrift1"/>
-      </w:pPr>
-      <w:r>
-        <w:t>Methodik</w:t>
-      </w:r>
-    </w:p>
-    <w:p>
-      <w:r>
-        <w:t xml:space="preserve">Als </w:t>
-      </w:r>
-      <w:r>
-        <w:t xml:space="preserve">Collaboration </w:t>
-      </w:r>
-      <w:r>
-        <w:t>Plattform für den Source Code haben wir uns für Git Hub [</w:t>
-      </w:r>
-      <w:r>
-        <w:t>https://github.com/maggi71/ml-corona</w:t>
-      </w:r>
-      <w:r>
-        <w:t xml:space="preserve">] entschieden. Durch das gemeinsame Repository waren Änderungen transparent sichtbar. </w:t>
-      </w:r>
-      <w:r>
-        <w:t>Wir führten gegenseitig Reviews durch und konnten dadurch den Code verbessern. Lediglich Änderungen in Jupyter Notebook im Git sind nicht sehr gut nachvollziehbar, da nicht nur der Phyton Code eingecheckt wird, sondern auch die zuletzt ausgeführten Daten und Resultate.</w:t>
-      </w:r>
-    </w:p>
-    <w:p>
-      <w:r>
-        <w:t>Als Entwicklungsumgebung versuchten wir zuerst mit Google Colab [</w:t>
-      </w:r>
-      <w:r>
-        <w:t>https://colab.research.google.com/</w:t>
-      </w:r>
-      <w:r>
-        <w:t xml:space="preserve">] die Scripts aufzubauen. </w:t>
-      </w:r>
-      <w:r>
-        <w:t>Dies war aber nicht sehr erfolgsversprechend. Weitere Tests mit Anakonda und Entwicklung im Browser brachten auch keine weiteren Verbesserungen.</w:t>
-      </w:r>
-    </w:p>
-    <w:p>
-      <w:r>
-        <w:t>Schlussendlich entschieden wir uns als Entwicklungsumgebung für Microsoft Visual Studio Code, da diese Entwicklungsumgebung viele nützliche Features wie Autovervollstä</w:t>
-      </w:r>
-      <w:r>
-        <w:t>ndigung und Refactoring integriert. Als Laufzeitumgebung wurde Anaconda verwendet als Remote Server in Visual Studio Code.</w:t>
-      </w:r>
-      <w:r>
-        <w:t xml:space="preserve"> Visual Studio Code ist sehr flexibel und einfach einzusetzen. </w:t>
-      </w:r>
-    </w:p>
-    <w:p>
-      <w:pPr>
-        <w:pStyle w:val="berschrift1"/>
-      </w:pPr>
-      <w:r>
-        <w:lastRenderedPageBreak/>
-        <w:t>Einführung in Machine Learing und Deep Learning</w:t>
-      </w:r>
-    </w:p>
-    <w:p>
-      <w:r>
-        <w:t>Machine Learning wird bei strucktuierten Daten verwendet.</w:t>
-      </w:r>
-    </w:p>
     <w:p/>
-    <w:p>
-      <w:r>
-        <w:t>Deep Learning wird bei unstrucktuierten Daten verwendet.</w:t>
-      </w:r>
-    </w:p>
     <w:p/>
-    <w:p>
-      <w:pPr>
-        <w:pStyle w:val="berschrift1"/>
-      </w:pPr>
-      <w:r>
-        <w:t>Hypothese</w:t>
-      </w:r>
-    </w:p>
-    <w:p>
-      <w:r>
-        <w:t>Modelle miteinander vergleichen indem die gleichen Testdaten allen Modellen gegeben werden und die Resultate mit der Wirklichkeit verglichen werden. Als Testdaten werden die Monate November und Dezember 2021 genommen.</w:t>
-      </w:r>
-    </w:p>
     <w:p/>
-    <w:p>
-      <w:pPr>
-        <w:pStyle w:val="berschrift1"/>
-      </w:pPr>
-      <w:r>
-        <w:t>Herausforderung</w:t>
-      </w:r>
-    </w:p>
-    <w:p>
-      <w:r>
-        <w:t xml:space="preserve">- </w:t>
-      </w:r>
-      <w:r>
-        <w:t xml:space="preserve">Keine Geschäftsdaten wegen </w:t>
-      </w:r>
-      <w:r>
-        <w:t>Datenschutz</w:t>
-      </w:r>
-    </w:p>
-    <w:p>
-      <w:r>
-        <w:t xml:space="preserve">- </w:t>
-      </w:r>
-      <w:r>
-        <w:t>Daten in Zeitstrahl</w:t>
-      </w:r>
-      <w:r>
-        <w:t>, time Series</w:t>
-      </w:r>
-    </w:p>
-    <w:p>
-      <w:r>
-        <w:t xml:space="preserve">- Datenaufbereitung, aufwändig, </w:t>
-      </w:r>
-    </w:p>
-    <w:p>
-      <w:r>
-        <w:t xml:space="preserve">- Dependency Management und Laufzeitumgebung aufwändig. </w:t>
-      </w:r>
-      <w:r>
-        <w:t>Dependendcy Manager analog Java Maven o</w:t>
-      </w:r>
-      <w:r>
-        <w:t>der Javascript NPM fehlt</w:t>
-      </w:r>
-    </w:p>
     <w:p/>
     <w:p>
-      <w:pPr>
-        <w:pStyle w:val="berschrift1"/>
-      </w:pPr>
-      <w:r>
-        <w:t>Erkenntnisse</w:t>
-      </w:r>
-    </w:p>
-    <w:p>
-      <w:r>
-        <w:t>80% der Zeit für Preprocessing, 20% für Modelle</w:t>
-      </w:r>
-      <w:r>
-        <w:t xml:space="preserve"> erstellen und lernen</w:t>
-      </w:r>
-    </w:p>
-    <w:p>
-      <w:r>
-        <w:t>Gute Daten sind das A und O für das Erstellen performanter Modelle</w:t>
-      </w:r>
-    </w:p>
-    <w:p/>
-    <w:p>
-      <w:pPr>
-        <w:pStyle w:val="berschrift1"/>
-      </w:pPr>
-      <w:r>
-        <w:t>Persönliche Erfahrungen</w:t>
-      </w:r>
-    </w:p>
-    <w:p>
-      <w:r>
-        <w:t xml:space="preserve">Ein gutes Verständnis der Daten ist sehr wichtig. Die Bedeutung muss klar sein. Die Daten gemeinsam aufzubereiten und </w:t>
-      </w:r>
-      <w:r>
-        <w:t>zur Verfügung stellen nahm mehr Zeit in Anspruch als geplant. Dank einer guten Beschreibung seitens Bund [</w:t>
-      </w:r>
-      <w:r>
-        <w:t>https://www.covid19.admin.ch/api/data/documentation</w:t>
-      </w:r>
-      <w:r>
-        <w:t>] war es uns beiden möglich die Daten zu verstehen.</w:t>
-      </w:r>
-    </w:p>
-    <w:p>
-      <w:pPr>
-        <w:pStyle w:val="berschrift1"/>
-      </w:pPr>
-      <w:r>
-        <w:t>Empfehlung seitens Bund</w:t>
-      </w:r>
-    </w:p>
-    <w:p>
-      <w:r>
-        <w:t>Öffentliches ML oder DL Modell für jeden einsehbar und nachvollziehbar für Versierte. Modell kann auch jeder bei sich zu Hause ausführen.</w:t>
-      </w:r>
+      <w:r>
+        <w:t>## Auswahl der Modelle</w:t>
+      </w:r>
+    </w:p>
+    <w:p>
+      <w:r>
+        <w:t xml:space="preserve">Rückmeldung von Ladan </w:t>
+      </w:r>
+      <w:proofErr w:type="spellStart"/>
+      <w:r>
+        <w:t>Pooyan</w:t>
+      </w:r>
+      <w:proofErr w:type="spellEnd"/>
+      <w:r>
+        <w:t>-Weihs zu den Modellen:</w:t>
+      </w:r>
+    </w:p>
+    <w:p>
+      <w:r>
+        <w:t xml:space="preserve">&gt; ML- Linear Regression ist für unabhängige Daten (im Sinne der </w:t>
+      </w:r>
+      <w:proofErr w:type="spellStart"/>
+      <w:r>
+        <w:t>War’keit</w:t>
+      </w:r>
+      <w:proofErr w:type="spellEnd"/>
+      <w:r>
+        <w:t xml:space="preserve">). Aber Time </w:t>
+      </w:r>
+      <w:proofErr w:type="spellStart"/>
+      <w:r>
+        <w:t>series</w:t>
+      </w:r>
+      <w:proofErr w:type="spellEnd"/>
+      <w:r>
+        <w:t xml:space="preserve"> sind abhängig.</w:t>
+      </w:r>
+    </w:p>
+    <w:p>
+      <w:r>
+        <w:t>&gt; ML-</w:t>
+      </w:r>
+      <w:proofErr w:type="spellStart"/>
+      <w:r>
+        <w:t>Logistics</w:t>
+      </w:r>
+      <w:proofErr w:type="spellEnd"/>
+      <w:r>
+        <w:t>: Dieses ist für die Klassifizierung. Es scheint nicht geeignet für dieses Projekt zu sein.</w:t>
+      </w:r>
+    </w:p>
+    <w:p>
+      <w:r>
+        <w:t xml:space="preserve">&gt; ML-Support Vector </w:t>
+      </w:r>
+      <w:proofErr w:type="spellStart"/>
+      <w:r>
+        <w:t>Machine</w:t>
+      </w:r>
+      <w:proofErr w:type="spellEnd"/>
+      <w:r>
+        <w:t xml:space="preserve">: hauptsächlich für die Klassifikation aber Regression ist auch möglich. Falls dieses untersucht werden sollte, könnte man dann sagen, wie gut dieses </w:t>
+      </w:r>
+      <w:proofErr w:type="spellStart"/>
+      <w:r>
+        <w:t>Model</w:t>
+      </w:r>
+      <w:proofErr w:type="spellEnd"/>
+      <w:r>
+        <w:t xml:space="preserve"> für Regression geeignet ist</w:t>
+      </w:r>
+    </w:p>
+    <w:p>
+      <w:r>
+        <w:t xml:space="preserve">&gt; ML- </w:t>
+      </w:r>
+      <w:proofErr w:type="spellStart"/>
+      <w:r>
+        <w:t>Decision</w:t>
+      </w:r>
+      <w:proofErr w:type="spellEnd"/>
       <w:r>
         <w:t xml:space="preserve"> </w:t>
       </w:r>
-      <w:r>
-        <w:t>Das führt zu einer höheren Transparenz gegenüber der Bevölkerung. Durch den Aufbau einer Community könnte das Modell kontinuierlich verbessert werden.</w:t>
-      </w:r>
-    </w:p>
-    <w:p>
-      <w:r>
-        <w:t>## Auswahl der Modelle</w:t>
-      </w:r>
-    </w:p>
-    <w:p>
-      <w:r>
-        <w:t>Rückmeldung von Ladan Pooyan-Weihs zu den Modellen:</w:t>
-      </w:r>
-    </w:p>
-    <w:p>
-      <w:r>
-        <w:t>&gt; ML- Linear Regression ist für unabhängige Daten (im Sinne der War’keit). Aber Time series sind abhängig.</w:t>
-      </w:r>
-    </w:p>
-    <w:p>
-      <w:r>
-        <w:lastRenderedPageBreak/>
-        <w:t>&gt; ML-Logistics: Dieses ist für die Klassifizierung. Es scheint nicht geeignet für dieses Projekt zu sein.</w:t>
-      </w:r>
-    </w:p>
-    <w:p>
-      <w:r>
-        <w:t>&gt; ML-Support Vector Machine: hauptsächlich für die Klassifikation aber Regression ist auch möglich. Falls dieses untersucht werden sollte, könnte man dann sagen, wie gut dieses Model für Regression geeignet ist</w:t>
-      </w:r>
-    </w:p>
-    <w:p>
-      <w:r>
-        <w:t>&gt; ML- Decision Tree: hauptsächlich für die Klassifikation aber Regression ist auch möglich. Falls dieses untersucht werden sollte, könnte man dann sagen, wie gut dieses Model für Regression geeignet ist</w:t>
-      </w:r>
-    </w:p>
-    <w:p>
-      <w:r>
-        <w:t>&gt; DL- Multilayer Perceptron (MLP): Klassisch. Sie können dieses Model mit den Daten untersuchen und dann feststellen, wie gut dieses Model ist</w:t>
+      <w:proofErr w:type="spellStart"/>
+      <w:r>
+        <w:t>Tree</w:t>
+      </w:r>
+      <w:proofErr w:type="spellEnd"/>
+      <w:r>
+        <w:t xml:space="preserve">: hauptsächlich für die Klassifikation aber Regression ist auch möglich. Falls dieses untersucht werden sollte, könnte man dann sagen, wie gut dieses </w:t>
+      </w:r>
+      <w:proofErr w:type="spellStart"/>
+      <w:r>
+        <w:t>Model</w:t>
+      </w:r>
+      <w:proofErr w:type="spellEnd"/>
+      <w:r>
+        <w:t xml:space="preserve"> für Regression geeignet ist</w:t>
+      </w:r>
+    </w:p>
+    <w:p>
+      <w:r>
+        <w:t xml:space="preserve">&gt; DL- </w:t>
+      </w:r>
+      <w:proofErr w:type="spellStart"/>
+      <w:r>
+        <w:t>Multilayer</w:t>
+      </w:r>
+      <w:proofErr w:type="spellEnd"/>
+      <w:r>
+        <w:t xml:space="preserve"> </w:t>
+      </w:r>
+      <w:proofErr w:type="spellStart"/>
+      <w:r>
+        <w:t>Perceptron</w:t>
+      </w:r>
+      <w:proofErr w:type="spellEnd"/>
+      <w:r>
+        <w:t xml:space="preserve"> (MLP): Klassisch. Sie können dieses Model mit den Daten untersuchen und dann feststellen, wie gut dieses Model ist</w:t>
       </w:r>
     </w:p>
     <w:p>
@@ -982,15 +1444,81 @@
         <w:rPr>
           <w:lang w:val="en-GB"/>
         </w:rPr>
-        <w:t xml:space="preserve">&gt; DL- Long short-term memory (LSTM): Es sollte mit Time series Date gehen. </w:t>
-      </w:r>
-      <w:r>
-        <w:t>Falls dieses untersucht werden sollte, könnte man dann sagen, wie gut dieses Model für Regression geeignet ist</w:t>
-      </w:r>
-    </w:p>
-    <w:p>
-      <w:r>
-        <w:t>&gt; DL- Convolutional Neural Network (CNN): Eher geeignet für Bilder als andere Dinge.</w:t>
+        <w:t xml:space="preserve">&gt; DL- Long short-term memory (LSTM): Es </w:t>
+      </w:r>
+      <w:proofErr w:type="spellStart"/>
+      <w:r>
+        <w:rPr>
+          <w:lang w:val="en-GB"/>
+        </w:rPr>
+        <w:t>sollte</w:t>
+      </w:r>
+      <w:proofErr w:type="spellEnd"/>
+      <w:r>
+        <w:rPr>
+          <w:lang w:val="en-GB"/>
+        </w:rPr>
+        <w:t xml:space="preserve"> </w:t>
+      </w:r>
+      <w:proofErr w:type="spellStart"/>
+      <w:r>
+        <w:rPr>
+          <w:lang w:val="en-GB"/>
+        </w:rPr>
+        <w:t>mit</w:t>
+      </w:r>
+      <w:proofErr w:type="spellEnd"/>
+      <w:r>
+        <w:rPr>
+          <w:lang w:val="en-GB"/>
+        </w:rPr>
+        <w:t xml:space="preserve"> Time series Date </w:t>
+      </w:r>
+      <w:proofErr w:type="spellStart"/>
+      <w:r>
+        <w:rPr>
+          <w:lang w:val="en-GB"/>
+        </w:rPr>
+        <w:t>gehen</w:t>
+      </w:r>
+      <w:proofErr w:type="spellEnd"/>
+      <w:r>
+        <w:rPr>
+          <w:lang w:val="en-GB"/>
+        </w:rPr>
+        <w:t xml:space="preserve">. </w:t>
+      </w:r>
+      <w:r>
+        <w:t xml:space="preserve">Falls dieses untersucht werden sollte, könnte man dann sagen, wie gut dieses </w:t>
+      </w:r>
+      <w:proofErr w:type="spellStart"/>
+      <w:r>
+        <w:t>Model</w:t>
+      </w:r>
+      <w:proofErr w:type="spellEnd"/>
+      <w:r>
+        <w:t xml:space="preserve"> für Regression geeignet ist</w:t>
+      </w:r>
+    </w:p>
+    <w:p>
+      <w:r>
+        <w:t xml:space="preserve">&gt; DL- </w:t>
+      </w:r>
+      <w:proofErr w:type="spellStart"/>
+      <w:r>
+        <w:t>Convolutional</w:t>
+      </w:r>
+      <w:proofErr w:type="spellEnd"/>
+      <w:r>
+        <w:t xml:space="preserve"> </w:t>
+      </w:r>
+      <w:proofErr w:type="spellStart"/>
+      <w:r>
+        <w:t>Neural</w:t>
+      </w:r>
+      <w:proofErr w:type="spellEnd"/>
+      <w:r>
+        <w:t xml:space="preserve"> Network (CNN): Eher geeignet für Bilder als andere Dinge.</w:t>
       </w:r>
     </w:p>
     <w:p/>
@@ -1104,27 +1632,14 @@
     <w:r>
       <w:t>/</w:t>
     </w:r>
-    <w:r>
-      <w:fldChar w:fldCharType="begin"/>
-    </w:r>
-    <w:r>
-      <w:instrText xml:space="preserve"> NUMPAGES   \* MERGEFORMAT </w:instrText>
-    </w:r>
-    <w:r>
-      <w:fldChar w:fldCharType="separate"/>
-    </w:r>
-    <w:r>
-      <w:rPr>
-        <w:noProof/>
-      </w:rPr>
-      <w:t>3</w:t>
-    </w:r>
-    <w:r>
-      <w:rPr>
-        <w:noProof/>
-      </w:rPr>
-      <w:fldChar w:fldCharType="end"/>
-    </w:r>
+    <w:fldSimple w:instr=" NUMPAGES   \* MERGEFORMAT ">
+      <w:r>
+        <w:rPr>
+          <w:noProof/>
+        </w:rPr>
+        <w:t>3</w:t>
+      </w:r>
+    </w:fldSimple>
   </w:p>
 </w:ftr>
 </file>

</xml_diff>